<commit_message>
Updated md documentation for data delivery workflow. Updated separate attribute script to use the arc metadata templates in the templates folder and removed unnecessary duplicates.
</commit_message>
<xml_diff>
--- a/data_delivery_scripts/readme.docx
+++ b/data_delivery_scripts/readme.docx
@@ -488,7 +488,15 @@
     </w:p>
     <w:p>
       <w:r>
-        <w:t xml:space="preserve">The follow packages must be installed in </w:t>
+        <w:t xml:space="preserve">The </w:t>
+      </w:r>
+      <w:proofErr w:type="gramStart"/>
+      <w:r>
+        <w:t>follow</w:t>
+      </w:r>
+      <w:proofErr w:type="gramEnd"/>
+      <w:r>
+        <w:t xml:space="preserve"> packages must be installed in </w:t>
       </w:r>
       <w:r>
         <w:t>your python environment for the script to run</w:t>
@@ -566,9 +574,18 @@
           <w:sz w:val="20"/>
           <w:szCs w:val="20"/>
         </w:rPr>
-        <w:t>-forge::</w:t>
-      </w:r>
-      <w:proofErr w:type="spellStart"/>
+        <w:t>-</w:t>
+      </w:r>
+      <w:proofErr w:type="gramStart"/>
+      <w:r>
+        <w:rPr>
+          <w:sz w:val="20"/>
+          <w:szCs w:val="20"/>
+        </w:rPr>
+        <w:t>forge::</w:t>
+      </w:r>
+      <w:proofErr w:type="spellStart"/>
+      <w:proofErr w:type="gramEnd"/>
       <w:r>
         <w:rPr>
           <w:sz w:val="20"/>
@@ -1437,6 +1454,7 @@
         <w:t xml:space="preserve">from the </w:t>
       </w:r>
       <w:proofErr w:type="spellStart"/>
+      <w:proofErr w:type="gramStart"/>
       <w:r>
         <w:rPr>
           <w:sz w:val="18"/>
@@ -1445,6 +1463,7 @@
         <w:t>palettes.json</w:t>
       </w:r>
       <w:proofErr w:type="spellEnd"/>
+      <w:proofErr w:type="gramEnd"/>
       <w:r>
         <w:rPr>
           <w:sz w:val="18"/>
@@ -1745,7 +1764,15 @@
         <w:t>.</w:t>
       </w:r>
       <w:r>
-        <w:t xml:space="preserve"> If you’re reprocessing an existing year of </w:t>
+        <w:t xml:space="preserve"> If you’re reprocessing </w:t>
+      </w:r>
+      <w:proofErr w:type="gramStart"/>
+      <w:r>
+        <w:t>an</w:t>
+      </w:r>
+      <w:proofErr w:type="gramEnd"/>
+      <w:r>
+        <w:t xml:space="preserve"> existing year of </w:t>
       </w:r>
       <w:proofErr w:type="spellStart"/>
       <w:r>
@@ -1956,8 +1983,13 @@
           <w:numId w:val="2"/>
         </w:numPr>
       </w:pPr>
-      <w:r>
-        <w:t xml:space="preserve">If deleting any xml </w:t>
+      <w:proofErr w:type="gramStart"/>
+      <w:r>
+        <w:t>If deleting</w:t>
+      </w:r>
+      <w:proofErr w:type="gramEnd"/>
+      <w:r>
+        <w:t xml:space="preserve"> any xml </w:t>
       </w:r>
       <w:r>
         <w:t xml:space="preserve">or html </w:t>
@@ -2051,7 +2083,15 @@
         </w:numPr>
       </w:pPr>
       <w:r>
-        <w:t>Insert this text, with the curly brackets, anywhere you want each attribute’s unique description to appear.</w:t>
+        <w:t xml:space="preserve">Insert this </w:t>
+      </w:r>
+      <w:proofErr w:type="gramStart"/>
+      <w:r>
+        <w:t>text,</w:t>
+      </w:r>
+      <w:proofErr w:type="gramEnd"/>
+      <w:r>
+        <w:t xml:space="preserve"> with the curly brackets, anywhere you want each attribute’s unique description to appear.</w:t>
       </w:r>
     </w:p>
     <w:p>
@@ -2075,7 +2115,15 @@
         </w:numPr>
       </w:pPr>
       <w:r>
-        <w:t>Insert this text, with the curly brackets, anywhere you want the date the metadata was generated</w:t>
+        <w:t xml:space="preserve">Insert this </w:t>
+      </w:r>
+      <w:proofErr w:type="gramStart"/>
+      <w:r>
+        <w:t>text,</w:t>
+      </w:r>
+      <w:proofErr w:type="gramEnd"/>
+      <w:r>
+        <w:t xml:space="preserve"> with the curly brackets, anywhere you want the date the metadata was generated</w:t>
       </w:r>
       <w:r>
         <w:t xml:space="preserve"> to appear.</w:t>
@@ -2125,7 +2173,6 @@
         </w:numPr>
       </w:pPr>
       <w:r>
-        <w:lastRenderedPageBreak/>
         <w:t xml:space="preserve">Save the file and </w:t>
       </w:r>
       <w:r>
@@ -2259,7 +2306,15 @@
         <w:t xml:space="preserve">your environment, parameters, and metadata templates </w:t>
       </w:r>
       <w:r>
-        <w:t xml:space="preserve">have been setup, you’re ready to use the script to generate attribute </w:t>
+        <w:t xml:space="preserve">have been </w:t>
+      </w:r>
+      <w:proofErr w:type="gramStart"/>
+      <w:r>
+        <w:t>setup</w:t>
+      </w:r>
+      <w:proofErr w:type="gramEnd"/>
+      <w:r>
+        <w:t xml:space="preserve">, you’re ready to use the script to generate attribute </w:t>
       </w:r>
       <w:proofErr w:type="spellStart"/>
       <w:r>
@@ -2434,6 +2489,9 @@
         <w:ind w:left="1080"/>
       </w:pPr>
       <w:r>
+        <w:rPr>
+          <w:noProof/>
+        </w:rPr>
         <w:drawing>
           <wp:inline distT="0" distB="0" distL="0" distR="0" wp14:anchorId="7D70F66D" wp14:editId="2C19C74F">
             <wp:extent cx="5943600" cy="1999615"/>
@@ -2575,7 +2633,6 @@
         </w:numPr>
       </w:pPr>
       <w:r>
-        <w:lastRenderedPageBreak/>
         <w:t xml:space="preserve">Review the </w:t>
       </w:r>
       <w:r>
@@ -2760,7 +2817,15 @@
         <w:t>ackaging’ step.</w:t>
       </w:r>
       <w:r>
-        <w:t xml:space="preserve"> Each year’s layer files must be stored in</w:t>
+        <w:t xml:space="preserve"> Each year’s </w:t>
+      </w:r>
+      <w:proofErr w:type="gramStart"/>
+      <w:r>
+        <w:t>layer</w:t>
+      </w:r>
+      <w:proofErr w:type="gramEnd"/>
+      <w:r>
+        <w:t xml:space="preserve"> files must be stored in</w:t>
       </w:r>
       <w:r>
         <w:t xml:space="preserve"> their own folder, named after the year, in</w:t>
@@ -2977,7 +3042,6 @@
           <w:sz w:val="24"/>
           <w:szCs w:val="24"/>
         </w:rPr>
-        <w:lastRenderedPageBreak/>
         <w:t>Packaging</w:t>
       </w:r>
     </w:p>
@@ -3058,9 +3122,9 @@
           <w:noProof/>
         </w:rPr>
         <w:drawing>
-          <wp:inline distT="0" distB="0" distL="0" distR="0" wp14:anchorId="238422F9" wp14:editId="1CFE2F81">
-            <wp:extent cx="2948026" cy="1328400"/>
-            <wp:effectExtent l="0" t="0" r="5080" b="5715"/>
+          <wp:inline distT="0" distB="0" distL="0" distR="0" wp14:anchorId="238422F9" wp14:editId="307074D4">
+            <wp:extent cx="2708122" cy="1220298"/>
+            <wp:effectExtent l="0" t="0" r="0" b="0"/>
             <wp:docPr id="1226169781" name="Picture 1" descr="Graphical user interface, text&#10;&#10;Description automatically generated"/>
             <wp:cNvGraphicFramePr>
               <a:graphicFrameLocks xmlns:a="http://schemas.openxmlformats.org/drawingml/2006/main" noChangeAspect="1"/>
@@ -3081,7 +3145,7 @@
                   <pic:spPr>
                     <a:xfrm>
                       <a:off x="0" y="0"/>
-                      <a:ext cx="2966201" cy="1336590"/>
+                      <a:ext cx="2753820" cy="1240890"/>
                     </a:xfrm>
                     <a:prstGeom prst="rect">
                       <a:avLst/>
@@ -3343,10 +3407,12 @@
         <w:t xml:space="preserve">In the script, this is just the </w:t>
       </w:r>
       <w:proofErr w:type="spellStart"/>
+      <w:proofErr w:type="gramStart"/>
       <w:r>
         <w:t>outputFolder</w:t>
       </w:r>
       <w:proofErr w:type="spellEnd"/>
+      <w:proofErr w:type="gramEnd"/>
       <w:r>
         <w:t>.</w:t>
       </w:r>
@@ -3406,7 +3472,15 @@
         </w:numPr>
       </w:pPr>
       <w:r>
-        <w:t xml:space="preserve">Wait for processing to finish. A folder, 00_Zipped_Files, will be created </w:t>
+        <w:t xml:space="preserve">Wait for </w:t>
+      </w:r>
+      <w:proofErr w:type="gramStart"/>
+      <w:r>
+        <w:t>processing</w:t>
+      </w:r>
+      <w:proofErr w:type="gramEnd"/>
+      <w:r>
+        <w:t xml:space="preserve"> to finish. A folder, 00_Zipped_Files, will be created </w:t>
       </w:r>
       <w:r>
         <w:t xml:space="preserve">in the </w:t>
@@ -3842,8 +3916,15 @@
         </w:numPr>
       </w:pPr>
       <w:r>
-        <w:lastRenderedPageBreak/>
-        <w:t>The ‘Metadata template folder’ should be the folder where the metadata templates are stored.</w:t>
+        <w:t xml:space="preserve">The ‘Metadata template folder’ should be the folder where the </w:t>
+      </w:r>
+      <w:proofErr w:type="gramStart"/>
+      <w:r>
+        <w:t>metadata</w:t>
+      </w:r>
+      <w:proofErr w:type="gramEnd"/>
+      <w:r>
+        <w:t xml:space="preserve"> templates are stored.</w:t>
       </w:r>
     </w:p>
     <w:p>
@@ -5030,6 +5111,7 @@
   <w:style w:type="character" w:default="1" w:styleId="DefaultParagraphFont">
     <w:name w:val="Default Paragraph Font"/>
     <w:uiPriority w:val="1"/>
+    <w:semiHidden/>
     <w:unhideWhenUsed/>
   </w:style>
   <w:style w:type="table" w:default="1" w:styleId="TableNormal">

</xml_diff>